<commit_message>
Thêm chú thích cho ảnh
</commit_message>
<xml_diff>
--- a/Bao-cao-khoa-hoc.docx
+++ b/Bao-cao-khoa-hoc.docx
@@ -1901,6 +1901,164 @@
       <w:r>
         <w:rPr>
           <w:noProof/>
+        </w:rPr>
+        <mc:AlternateContent>
+          <mc:Choice Requires="wps">
+            <w:drawing>
+              <wp:anchor distT="0" distB="0" distL="114300" distR="114300" simplePos="0" relativeHeight="251663872" behindDoc="0" locked="0" layoutInCell="1" allowOverlap="1" wp14:anchorId="73CA4713" wp14:editId="2D5A5CBD">
+                <wp:simplePos x="0" y="0"/>
+                <wp:positionH relativeFrom="column">
+                  <wp:posOffset>2165985</wp:posOffset>
+                </wp:positionH>
+                <wp:positionV relativeFrom="paragraph">
+                  <wp:posOffset>3769995</wp:posOffset>
+                </wp:positionV>
+                <wp:extent cx="3680460" cy="635"/>
+                <wp:effectExtent l="0" t="0" r="0" b="0"/>
+                <wp:wrapSquare wrapText="bothSides"/>
+                <wp:docPr id="7" name="Hộp Văn bản 7"/>
+                <wp:cNvGraphicFramePr/>
+                <a:graphic xmlns:a="http://schemas.openxmlformats.org/drawingml/2006/main">
+                  <a:graphicData uri="http://schemas.microsoft.com/office/word/2010/wordprocessingShape">
+                    <wps:wsp>
+                      <wps:cNvSpPr txBox="1"/>
+                      <wps:spPr>
+                        <a:xfrm>
+                          <a:off x="0" y="0"/>
+                          <a:ext cx="3680460" cy="635"/>
+                        </a:xfrm>
+                        <a:prstGeom prst="rect">
+                          <a:avLst/>
+                        </a:prstGeom>
+                        <a:solidFill>
+                          <a:prstClr val="white"/>
+                        </a:solidFill>
+                        <a:ln>
+                          <a:noFill/>
+                        </a:ln>
+                      </wps:spPr>
+                      <wps:txbx>
+                        <w:txbxContent>
+                          <w:p>
+                            <w:pPr>
+                              <w:pStyle w:val="Chuthich"/>
+                              <w:rPr>
+                                <w:noProof/>
+                                <w:sz w:val="26"/>
+                                <w:lang w:val="en-US"/>
+                              </w:rPr>
+                            </w:pPr>
+                            <w:r>
+                              <w:t xml:space="preserve">Hình </w:t>
+                            </w:r>
+                            <w:r>
+                              <w:fldChar w:fldCharType="begin"/>
+                            </w:r>
+                            <w:r>
+                              <w:instrText xml:space="preserve"> SEQ Hình \* ARABIC </w:instrText>
+                            </w:r>
+                            <w:r>
+                              <w:fldChar w:fldCharType="separate"/>
+                            </w:r>
+                            <w:r>
+                              <w:rPr>
+                                <w:noProof/>
+                              </w:rPr>
+                              <w:t>1</w:t>
+                            </w:r>
+                            <w:r>
+                              <w:fldChar w:fldCharType="end"/>
+                            </w:r>
+                            <w:r>
+                              <w:t>: Sơ đồ tổn</w:t>
+                            </w:r>
+                            <w:r>
+                              <w:rPr>
+                                <w:lang w:val="en-US"/>
+                              </w:rPr>
+                              <w:t>g</w:t>
+                            </w:r>
+                            <w:r>
+                              <w:t xml:space="preserve"> quát của một Neural Network</w:t>
+                            </w:r>
+                          </w:p>
+                        </w:txbxContent>
+                      </wps:txbx>
+                      <wps:bodyPr rot="0" spcFirstLastPara="0" vertOverflow="overflow" horzOverflow="overflow" vert="horz" wrap="square" lIns="0" tIns="0" rIns="0" bIns="0" numCol="1" spcCol="0" rtlCol="0" fromWordArt="0" anchor="t" anchorCtr="0" forceAA="0" compatLnSpc="1">
+                        <a:prstTxWarp prst="textNoShape">
+                          <a:avLst/>
+                        </a:prstTxWarp>
+                        <a:spAutoFit/>
+                      </wps:bodyPr>
+                    </wps:wsp>
+                  </a:graphicData>
+                </a:graphic>
+              </wp:anchor>
+            </w:drawing>
+          </mc:Choice>
+          <mc:Fallback>
+            <w:pict>
+              <v:shapetype w14:anchorId="73CA4713" id="_x0000_t202" coordsize="21600,21600" o:spt="202" path="m,l,21600r21600,l21600,xe">
+                <v:stroke joinstyle="miter"/>
+                <v:path gradientshapeok="t" o:connecttype="rect"/>
+              </v:shapetype>
+              <v:shape id="Hộp Văn bản 7" o:spid="_x0000_s1026" type="#_x0000_t202" style="position:absolute;left:0;text-align:left;margin-left:170.55pt;margin-top:296.85pt;width:289.8pt;height:.05pt;z-index:251663872;visibility:visible;mso-wrap-style:square;mso-wrap-distance-left:9pt;mso-wrap-distance-top:0;mso-wrap-distance-right:9pt;mso-wrap-distance-bottom:0;mso-position-horizontal:absolute;mso-position-horizontal-relative:text;mso-position-vertical:absolute;mso-position-vertical-relative:text;v-text-anchor:top" o:gfxdata="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" stroked="f">
+                <v:textbox style="mso-fit-shape-to-text:t" inset="0,0,0,0">
+                  <w:txbxContent>
+                    <w:p>
+                      <w:pPr>
+                        <w:pStyle w:val="Chuthich"/>
+                        <w:rPr>
+                          <w:noProof/>
+                          <w:sz w:val="26"/>
+                          <w:lang w:val="en-US"/>
+                        </w:rPr>
+                      </w:pPr>
+                      <w:r>
+                        <w:t xml:space="preserve">Hình </w:t>
+                      </w:r>
+                      <w:r>
+                        <w:fldChar w:fldCharType="begin"/>
+                      </w:r>
+                      <w:r>
+                        <w:instrText xml:space="preserve"> SEQ Hình \* ARABIC </w:instrText>
+                      </w:r>
+                      <w:r>
+                        <w:fldChar w:fldCharType="separate"/>
+                      </w:r>
+                      <w:r>
+                        <w:rPr>
+                          <w:noProof/>
+                        </w:rPr>
+                        <w:t>1</w:t>
+                      </w:r>
+                      <w:r>
+                        <w:fldChar w:fldCharType="end"/>
+                      </w:r>
+                      <w:r>
+                        <w:t>: Sơ đồ tổn</w:t>
+                      </w:r>
+                      <w:r>
+                        <w:rPr>
+                          <w:lang w:val="en-US"/>
+                        </w:rPr>
+                        <w:t>g</w:t>
+                      </w:r>
+                      <w:r>
+                        <w:t xml:space="preserve"> quát của một Neural Network</w:t>
+                      </w:r>
+                    </w:p>
+                  </w:txbxContent>
+                </v:textbox>
+                <w10:wrap type="square"/>
+              </v:shape>
+            </w:pict>
+          </mc:Fallback>
+        </mc:AlternateContent>
+      </w:r>
+      <w:r>
+        <w:rPr>
+          <w:noProof/>
           <w:lang w:val="en-US"/>
         </w:rPr>
         <w:drawing>
@@ -2022,7 +2180,14 @@
         <w:rPr>
           <w:lang w:val="en-US"/>
         </w:rPr>
-        <w:t>Cụ thể là ta đặt một chuỗi thời gian có thể biểu diễn bằng nhiều  vector của các giá trí đầu vào là các mô hình tiếp cận khác nhau</w:t>
+        <w:t xml:space="preserve">Cụ thể là ta đặt một chuỗi thời gian có thể biểu diễn bằng nhiều  vector của các giá </w:t>
+      </w:r>
+      <w:r>
+        <w:rPr>
+          <w:lang w:val="en-US"/>
+        </w:rPr>
+        <w:lastRenderedPageBreak/>
+        <w:t>trí đầu vào là các mô hình tiếp cận khác nhau</w:t>
       </w:r>
       <w:r>
         <w:t xml:space="preserve"> </w:t>
@@ -2047,7 +2212,6 @@
         <w:rPr>
           <w:lang w:val="en-US"/>
         </w:rPr>
-        <w:lastRenderedPageBreak/>
         <w:t>2.3 LSTM (Long short Time Memory)</w:t>
       </w:r>
       <w:bookmarkEnd w:id="9"/>
@@ -2230,6 +2394,158 @@
       <w:bookmarkEnd w:id="11"/>
     </w:p>
     <w:p>
+      <w:r>
+        <w:rPr>
+          <w:noProof/>
+        </w:rPr>
+        <mc:AlternateContent>
+          <mc:Choice Requires="wps">
+            <w:drawing>
+              <wp:anchor distT="0" distB="0" distL="114300" distR="114300" simplePos="0" relativeHeight="251665920" behindDoc="0" locked="0" layoutInCell="1" allowOverlap="1" wp14:anchorId="0C08117B" wp14:editId="3E6AEC87">
+                <wp:simplePos x="0" y="0"/>
+                <wp:positionH relativeFrom="column">
+                  <wp:posOffset>62865</wp:posOffset>
+                </wp:positionH>
+                <wp:positionV relativeFrom="paragraph">
+                  <wp:posOffset>4761230</wp:posOffset>
+                </wp:positionV>
+                <wp:extent cx="5324475" cy="635"/>
+                <wp:effectExtent l="0" t="0" r="0" b="0"/>
+                <wp:wrapTopAndBottom/>
+                <wp:docPr id="13" name="Hộp Văn bản 13"/>
+                <wp:cNvGraphicFramePr/>
+                <a:graphic xmlns:a="http://schemas.openxmlformats.org/drawingml/2006/main">
+                  <a:graphicData uri="http://schemas.microsoft.com/office/word/2010/wordprocessingShape">
+                    <wps:wsp>
+                      <wps:cNvSpPr txBox="1"/>
+                      <wps:spPr>
+                        <a:xfrm>
+                          <a:off x="0" y="0"/>
+                          <a:ext cx="5324475" cy="635"/>
+                        </a:xfrm>
+                        <a:prstGeom prst="rect">
+                          <a:avLst/>
+                        </a:prstGeom>
+                        <a:solidFill>
+                          <a:prstClr val="white"/>
+                        </a:solidFill>
+                        <a:ln>
+                          <a:noFill/>
+                        </a:ln>
+                      </wps:spPr>
+                      <wps:txbx>
+                        <w:txbxContent>
+                          <w:p>
+                            <w:pPr>
+                              <w:pStyle w:val="Chuthich"/>
+                              <w:rPr>
+                                <w:noProof/>
+                                <w:sz w:val="26"/>
+                              </w:rPr>
+                            </w:pPr>
+                            <w:r>
+                              <w:t xml:space="preserve">Hình </w:t>
+                            </w:r>
+                            <w:r>
+                              <w:fldChar w:fldCharType="begin"/>
+                            </w:r>
+                            <w:r>
+                              <w:instrText xml:space="preserve"> SEQ Hình \* ARABIC </w:instrText>
+                            </w:r>
+                            <w:r>
+                              <w:fldChar w:fldCharType="separate"/>
+                            </w:r>
+                            <w:r>
+                              <w:rPr>
+                                <w:noProof/>
+                              </w:rPr>
+                              <w:t>2</w:t>
+                            </w:r>
+                            <w:r>
+                              <w:fldChar w:fldCharType="end"/>
+                            </w:r>
+                            <w:r>
+                              <w:t xml:space="preserve">: </w:t>
+                            </w:r>
+                            <w:r>
+                              <w:t xml:space="preserve">Cấu trúc cơ bản </w:t>
+                            </w:r>
+                            <w:r>
+                              <w:t xml:space="preserve">của một </w:t>
+                            </w:r>
+                            <w:r>
+                              <w:t>LSTM</w:t>
+                            </w:r>
+                          </w:p>
+                        </w:txbxContent>
+                      </wps:txbx>
+                      <wps:bodyPr rot="0" spcFirstLastPara="0" vertOverflow="overflow" horzOverflow="overflow" vert="horz" wrap="square" lIns="0" tIns="0" rIns="0" bIns="0" numCol="1" spcCol="0" rtlCol="0" fromWordArt="0" anchor="t" anchorCtr="0" forceAA="0" compatLnSpc="1">
+                        <a:prstTxWarp prst="textNoShape">
+                          <a:avLst/>
+                        </a:prstTxWarp>
+                        <a:spAutoFit/>
+                      </wps:bodyPr>
+                    </wps:wsp>
+                  </a:graphicData>
+                </a:graphic>
+              </wp:anchor>
+            </w:drawing>
+          </mc:Choice>
+          <mc:Fallback>
+            <w:pict>
+              <v:shape w14:anchorId="0C08117B" id="Hộp Văn bản 13" o:spid="_x0000_s1027" type="#_x0000_t202" style="position:absolute;left:0;text-align:left;margin-left:4.95pt;margin-top:374.9pt;width:419.25pt;height:.05pt;z-index:251665920;visibility:visible;mso-wrap-style:square;mso-wrap-distance-left:9pt;mso-wrap-distance-top:0;mso-wrap-distance-right:9pt;mso-wrap-distance-bottom:0;mso-position-horizontal:absolute;mso-position-horizontal-relative:text;mso-position-vertical:absolute;mso-position-vertical-relative:text;v-text-anchor:top" o:gfxdata="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" stroked="f">
+                <v:textbox style="mso-fit-shape-to-text:t" inset="0,0,0,0">
+                  <w:txbxContent>
+                    <w:p>
+                      <w:pPr>
+                        <w:pStyle w:val="Chuthich"/>
+                        <w:rPr>
+                          <w:noProof/>
+                          <w:sz w:val="26"/>
+                        </w:rPr>
+                      </w:pPr>
+                      <w:r>
+                        <w:t xml:space="preserve">Hình </w:t>
+                      </w:r>
+                      <w:r>
+                        <w:fldChar w:fldCharType="begin"/>
+                      </w:r>
+                      <w:r>
+                        <w:instrText xml:space="preserve"> SEQ Hình \* ARABIC </w:instrText>
+                      </w:r>
+                      <w:r>
+                        <w:fldChar w:fldCharType="separate"/>
+                      </w:r>
+                      <w:r>
+                        <w:rPr>
+                          <w:noProof/>
+                        </w:rPr>
+                        <w:t>2</w:t>
+                      </w:r>
+                      <w:r>
+                        <w:fldChar w:fldCharType="end"/>
+                      </w:r>
+                      <w:r>
+                        <w:t xml:space="preserve">: </w:t>
+                      </w:r>
+                      <w:r>
+                        <w:t xml:space="preserve">Cấu trúc cơ bản </w:t>
+                      </w:r>
+                      <w:r>
+                        <w:t xml:space="preserve">của một </w:t>
+                      </w:r>
+                      <w:r>
+                        <w:t>LSTM</w:t>
+                      </w:r>
+                    </w:p>
+                  </w:txbxContent>
+                </v:textbox>
+                <w10:wrap type="topAndBottom"/>
+              </v:shape>
+            </w:pict>
+          </mc:Fallback>
+        </mc:AlternateContent>
+      </w:r>
       <w:r>
         <w:rPr>
           <w:noProof/>
@@ -2308,6 +2624,149 @@
       </w:r>
     </w:p>
     <w:p>
+      <w:pPr>
+        <w:rPr>
+          <w:lang w:val="en-US"/>
+        </w:rPr>
+      </w:pPr>
+      <w:r>
+        <w:rPr>
+          <w:noProof/>
+        </w:rPr>
+        <w:lastRenderedPageBreak/>
+        <mc:AlternateContent>
+          <mc:Choice Requires="wps">
+            <w:drawing>
+              <wp:anchor distT="0" distB="0" distL="114300" distR="114300" simplePos="0" relativeHeight="251667968" behindDoc="0" locked="0" layoutInCell="1" allowOverlap="1" wp14:anchorId="4F9B9270" wp14:editId="135B16A1">
+                <wp:simplePos x="0" y="0"/>
+                <wp:positionH relativeFrom="column">
+                  <wp:posOffset>67945</wp:posOffset>
+                </wp:positionH>
+                <wp:positionV relativeFrom="paragraph">
+                  <wp:posOffset>2591435</wp:posOffset>
+                </wp:positionV>
+                <wp:extent cx="5624195" cy="635"/>
+                <wp:effectExtent l="0" t="0" r="0" b="2540"/>
+                <wp:wrapTopAndBottom/>
+                <wp:docPr id="14" name="Hộp Văn bản 14"/>
+                <wp:cNvGraphicFramePr/>
+                <a:graphic xmlns:a="http://schemas.openxmlformats.org/drawingml/2006/main">
+                  <a:graphicData uri="http://schemas.microsoft.com/office/word/2010/wordprocessingShape">
+                    <wps:wsp>
+                      <wps:cNvSpPr txBox="1"/>
+                      <wps:spPr>
+                        <a:xfrm>
+                          <a:off x="0" y="0"/>
+                          <a:ext cx="5624195" cy="635"/>
+                        </a:xfrm>
+                        <a:prstGeom prst="rect">
+                          <a:avLst/>
+                        </a:prstGeom>
+                        <a:solidFill>
+                          <a:prstClr val="white"/>
+                        </a:solidFill>
+                        <a:ln>
+                          <a:noFill/>
+                        </a:ln>
+                      </wps:spPr>
+                      <wps:txbx>
+                        <w:txbxContent>
+                          <w:p>
+                            <w:pPr>
+                              <w:pStyle w:val="Chuthich"/>
+                              <w:rPr>
+                                <w:noProof/>
+                                <w:sz w:val="26"/>
+                              </w:rPr>
+                            </w:pPr>
+                            <w:r>
+                              <w:t xml:space="preserve">Hình </w:t>
+                            </w:r>
+                            <w:r>
+                              <w:fldChar w:fldCharType="begin"/>
+                            </w:r>
+                            <w:r>
+                              <w:instrText xml:space="preserve"> SEQ Hình \* ARABIC </w:instrText>
+                            </w:r>
+                            <w:r>
+                              <w:fldChar w:fldCharType="separate"/>
+                            </w:r>
+                            <w:r>
+                              <w:rPr>
+                                <w:noProof/>
+                              </w:rPr>
+                              <w:t>3</w:t>
+                            </w:r>
+                            <w:r>
+                              <w:fldChar w:fldCharType="end"/>
+                            </w:r>
+                            <w:r>
+                              <w:t>: Thông tin được sáng lọc qua một tầng mạng sígmoid và một phép nhân</w:t>
+                            </w:r>
+                          </w:p>
+                        </w:txbxContent>
+                      </wps:txbx>
+                      <wps:bodyPr rot="0" spcFirstLastPara="0" vertOverflow="overflow" horzOverflow="overflow" vert="horz" wrap="square" lIns="0" tIns="0" rIns="0" bIns="0" numCol="1" spcCol="0" rtlCol="0" fromWordArt="0" anchor="t" anchorCtr="0" forceAA="0" compatLnSpc="1">
+                        <a:prstTxWarp prst="textNoShape">
+                          <a:avLst/>
+                        </a:prstTxWarp>
+                        <a:spAutoFit/>
+                      </wps:bodyPr>
+                    </wps:wsp>
+                  </a:graphicData>
+                </a:graphic>
+                <wp14:sizeRelH relativeFrom="margin">
+                  <wp14:pctWidth>0</wp14:pctWidth>
+                </wp14:sizeRelH>
+              </wp:anchor>
+            </w:drawing>
+          </mc:Choice>
+          <mc:Fallback>
+            <w:pict>
+              <v:shape w14:anchorId="4F9B9270" id="Hộp Văn bản 14" o:spid="_x0000_s1028" type="#_x0000_t202" style="position:absolute;left:0;text-align:left;margin-left:5.35pt;margin-top:204.05pt;width:442.85pt;height:.05pt;z-index:251667968;visibility:visible;mso-wrap-style:square;mso-width-percent:0;mso-wrap-distance-left:9pt;mso-wrap-distance-top:0;mso-wrap-distance-right:9pt;mso-wrap-distance-bottom:0;mso-position-horizontal:absolute;mso-position-horizontal-relative:text;mso-position-vertical:absolute;mso-position-vertical-relative:text;mso-width-percent:0;mso-width-relative:margin;v-text-anchor:top" o:gfxdata="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" stroked="f">
+                <v:textbox style="mso-fit-shape-to-text:t" inset="0,0,0,0">
+                  <w:txbxContent>
+                    <w:p>
+                      <w:pPr>
+                        <w:pStyle w:val="Chuthich"/>
+                        <w:rPr>
+                          <w:noProof/>
+                          <w:sz w:val="26"/>
+                        </w:rPr>
+                      </w:pPr>
+                      <w:r>
+                        <w:t xml:space="preserve">Hình </w:t>
+                      </w:r>
+                      <w:r>
+                        <w:fldChar w:fldCharType="begin"/>
+                      </w:r>
+                      <w:r>
+                        <w:instrText xml:space="preserve"> SEQ Hình \* ARABIC </w:instrText>
+                      </w:r>
+                      <w:r>
+                        <w:fldChar w:fldCharType="separate"/>
+                      </w:r>
+                      <w:r>
+                        <w:rPr>
+                          <w:noProof/>
+                        </w:rPr>
+                        <w:t>3</w:t>
+                      </w:r>
+                      <w:r>
+                        <w:fldChar w:fldCharType="end"/>
+                      </w:r>
+                      <w:r>
+                        <w:t>: Thông tin được sáng lọc qua một tầng mạng sígmoid và một phép nhân</w:t>
+                      </w:r>
+                    </w:p>
+                  </w:txbxContent>
+                </v:textbox>
+                <w10:wrap type="topAndBottom"/>
+              </v:shape>
+            </w:pict>
+          </mc:Fallback>
+        </mc:AlternateContent>
+      </w:r>
       <w:r>
         <w:rPr>
           <w:noProof/>
@@ -2381,7 +2840,6 @@
               <w:rFonts w:ascii="Cambria Math" w:hAnsi="Cambria Math"/>
               <w:lang w:val="en-US"/>
             </w:rPr>
-            <w:lastRenderedPageBreak/>
             <m:t>sigmoid</m:t>
           </m:r>
           <m:d>
@@ -2617,22 +3075,7 @@
     </w:p>
     <w:p>
       <w:pPr>
-        <w:rPr>
-          <w:lang w:val="en-US"/>
-        </w:rPr>
-      </w:pPr>
-      <w:r>
-        <w:rPr>
-          <w:lang w:val="en-US"/>
-        </w:rPr>
-        <w:t>Quay trở lại với ví dụ mô hình ngôn ngữ dự đoán từ tiếp theo dựa trên tất cả các từ trước đó, với những bài toán như vậy, thì trạng thái tế bào có thể sẽ mang thông tin về giới tính của một nhân vật nào đó giúp ta sử dụng được đại từ nhân xưng chuẩn xác. Tuy nhiên, khi đề cập tới một người khác thì ta sẽ không muốn nhớ tới giới tính của nhân vật nữa, vì nó không còn tác dụng gì với chủ thế mới này.</w:t>
-      </w:r>
-    </w:p>
-    <w:p>
-      <w:pPr>
-        <w:rPr>
-          <w:lang w:val="en-US"/>
-        </w:rPr>
+        <w:keepNext/>
       </w:pPr>
       <w:r>
         <w:rPr>
@@ -2693,14 +3136,50 @@
     </w:p>
     <w:p>
       <w:pPr>
-        <w:rPr>
-          <w:lang w:val="en-US"/>
-        </w:rPr>
-      </w:pPr>
-      <w:r>
-        <w:rPr>
-          <w:lang w:val="en-US"/>
-        </w:rPr>
+        <w:pStyle w:val="Chuthich"/>
+        <w:rPr>
+          <w:lang w:val="en-US"/>
+        </w:rPr>
+      </w:pPr>
+      <w:r>
+        <w:t>Hình</w:t>
+      </w:r>
+      <w:r>
+        <w:t xml:space="preserve"> </w:t>
+      </w:r>
+      <w:r>
+        <w:fldChar w:fldCharType="begin"/>
+      </w:r>
+      <w:r>
+        <w:instrText xml:space="preserve"> SEQ Hình \* ARABIC </w:instrText>
+      </w:r>
+      <w:r>
+        <w:fldChar w:fldCharType="separate"/>
+      </w:r>
+      <w:r>
+        <w:rPr>
+          <w:noProof/>
+        </w:rPr>
+        <w:t>4</w:t>
+      </w:r>
+      <w:r>
+        <w:fldChar w:fldCharType="end"/>
+      </w:r>
+      <w:r>
+        <w:t>: Bước quyết định thông tin cần bỏ đi từ trạng thái tế bào</w:t>
+      </w:r>
+    </w:p>
+    <w:p>
+      <w:pPr>
+        <w:rPr>
+          <w:lang w:val="en-US"/>
+        </w:rPr>
+      </w:pPr>
+      <w:r>
+        <w:rPr>
+          <w:lang w:val="en-US"/>
+        </w:rPr>
+        <w:lastRenderedPageBreak/>
         <w:t>Bước tiếp theo là quyết định xem thông tin mới nào ta sẽ lưu vào trạng thái tế bào. Việc này gồm 2 phần. Đầu tiên là sử dụng một tầng sigmoid được gọi là “tầng cổng vào” (input gate layer) để quyết định giá trị nào ta sẽ cập nhập. Tiếp theo là một tầng </w:t>
       </w:r>
       <m:oMath>
@@ -2815,8 +3294,64 @@
         <w:rPr>
           <w:lang w:val="en-US"/>
         </w:rPr>
-        <w:lastRenderedPageBreak/>
-        <w:t>Chẳng hạn với ví dụ mô hình ngôn ngữ của ta, ta sẽ muốn thêm giới tính của nhân vật mới này vào trạng thái tế bào và thay thế giới tính của nhân vật trước đó.</w:t>
+        <w:t xml:space="preserve">Chẳng hạn với ví dụ mô hình </w:t>
+      </w:r>
+      <w:r>
+        <w:rPr>
+          <w:lang w:val="en-US"/>
+        </w:rPr>
+        <w:t>dự</w:t>
+      </w:r>
+      <w:r>
+        <w:t xml:space="preserve"> đoán của ta</w:t>
+      </w:r>
+      <w:r>
+        <w:rPr>
+          <w:lang w:val="en-US"/>
+        </w:rPr>
+        <w:t xml:space="preserve">, ta sẽ muốn </w:t>
+      </w:r>
+      <w:r>
+        <w:rPr>
+          <w:lang w:val="en-US"/>
+        </w:rPr>
+        <w:t>thêm</w:t>
+      </w:r>
+      <w:r>
+        <w:t xml:space="preserve"> </w:t>
+      </w:r>
+      <w:r>
+        <w:rPr>
+          <w:lang w:val="en-US"/>
+        </w:rPr>
+        <w:t>giá</w:t>
+      </w:r>
+      <w:r>
+        <w:t xml:space="preserve"> trị của giá vàng </w:t>
+      </w:r>
+      <w:r>
+        <w:rPr>
+          <w:lang w:val="en-US"/>
+        </w:rPr>
+        <w:t xml:space="preserve">mới này vào trạng thái tế bào và thay thế </w:t>
+      </w:r>
+      <w:r>
+        <w:rPr>
+          <w:lang w:val="en-US"/>
+        </w:rPr>
+        <w:t>giá</w:t>
+      </w:r>
+      <w:r>
+        <w:t xml:space="preserve"> trị giá vàng của ngày </w:t>
+      </w:r>
+      <w:r>
+        <w:t>trước</w:t>
+      </w:r>
+      <w:r>
+        <w:rPr>
+          <w:lang w:val="en-US"/>
+        </w:rPr>
+        <w:t xml:space="preserve"> đó.</w:t>
       </w:r>
     </w:p>
     <w:p>
@@ -3124,7 +3659,46 @@
         <w:rPr>
           <w:lang w:val="en-US"/>
         </w:rPr>
-        <w:t>Với bài toàn mô hình ngôn ngữ, chính là việc ta bỏ đi thông tin về giới tính của nhân vật cũ, và thêm thông tin về giới tính của nhân vật mới như ta đã quyết định ở các bước trước đó.</w:t>
+        <w:t>Với bài</w:t>
+      </w:r>
+      <w:r>
+        <w:t xml:space="preserve"> toán mô hình dự đoán</w:t>
+      </w:r>
+      <w:r>
+        <w:rPr>
+          <w:lang w:val="en-US"/>
+        </w:rPr>
+        <w:t xml:space="preserve">, chính là việc ta bỏ đi thông tin về </w:t>
+      </w:r>
+      <w:r>
+        <w:rPr>
+          <w:lang w:val="en-US"/>
+        </w:rPr>
+        <w:t>giá</w:t>
+      </w:r>
+      <w:r>
+        <w:t xml:space="preserve"> trị của ngày cũ</w:t>
+      </w:r>
+      <w:r>
+        <w:rPr>
+          <w:lang w:val="en-US"/>
+        </w:rPr>
+        <w:t xml:space="preserve">, và thêm thông tin về </w:t>
+      </w:r>
+      <w:r>
+        <w:rPr>
+          <w:lang w:val="en-US"/>
+        </w:rPr>
+        <w:t>giá</w:t>
+      </w:r>
+      <w:r>
+        <w:t xml:space="preserve"> trị của ngày mới </w:t>
+      </w:r>
+      <w:r>
+        <w:rPr>
+          <w:lang w:val="en-US"/>
+        </w:rPr>
+        <w:t>như ta đã quyết định ở các bước trước đó.</w:t>
       </w:r>
     </w:p>
     <w:p>
@@ -3200,6 +3774,7 @@
         <w:rPr>
           <w:lang w:val="en-US"/>
         </w:rPr>
+        <w:lastRenderedPageBreak/>
         <w:t>Cuối cùng, ta cần quyết định xem ta muốn đầu ra là gì. Giá trị đầu ra sẽ dựa vào trạng thái tế bào, nhưng sẽ được tiếp tục sàng lọc. Đầu tiên, ta chạy một tầng sigmoid để quyết định phần nào của trạng thái tế bào ta muốn xuất ra. Sau đó, ta đưa nó trạng thái tế bảo qua một hàm tanh để co giá trị nó về khoảng [-1, 1], và nhân nó với đầu ra của cổng sigmoid để được giá trị đầu ra ta mong muốn.</w:t>
       </w:r>
     </w:p>
@@ -3213,8 +3788,22 @@
         <w:rPr>
           <w:lang w:val="en-US"/>
         </w:rPr>
-        <w:lastRenderedPageBreak/>
-        <w:t>Với ví dụ về mô hình ngôn ngữ, chỉ cần xem chủ thể mà ta có thể đưa ra thông tin về một trạng từ đi sau đó. Ví dụ, nếu đầu ra của chủ thể là số ít hoặc số nhiều thì ta có thể biết được dạng của trạng từ đi theo sau nó phải như thế nào.</w:t>
+        <w:t xml:space="preserve">Với ví dụ về mô hình </w:t>
+      </w:r>
+      <w:r>
+        <w:rPr>
+          <w:lang w:val="en-US"/>
+        </w:rPr>
+        <w:t>dự</w:t>
+      </w:r>
+      <w:r>
+        <w:t xml:space="preserve"> đoán giá vàng</w:t>
+      </w:r>
+      <w:r>
+        <w:rPr>
+          <w:lang w:val="en-US"/>
+        </w:rPr>
+        <w:t>, chỉ cần xem chủ thể mà ta có thể đưa ra thông tin về một trạng từ đi sau đó. Ví dụ, nếu đầu ra của chủ thể là số ít hoặc số nhiều thì ta có thể biết được dạng của trạng từ đi theo sau nó phải như thế nào.</w:t>
       </w:r>
     </w:p>
     <w:p>
@@ -3283,68 +3872,264 @@
     <w:p>
       <w:pPr>
         <w:pStyle w:val="u2"/>
-        <w:rPr>
-          <w:lang w:val="en-US"/>
-        </w:rPr>
       </w:pPr>
       <w:bookmarkStart w:id="12" w:name="_Toc68810695"/>
       <w:r>
         <w:rPr>
           <w:lang w:val="en-US"/>
         </w:rPr>
-        <w:t>Tham số được dùng để dự đoán</w:t>
+        <w:t>3</w:t>
+      </w:r>
+      <w:r>
+        <w:t>.2 Dữ liệu</w:t>
+      </w:r>
+    </w:p>
+    <w:p>
+      <w:pPr>
+        <w:pStyle w:val="u3"/>
+      </w:pPr>
+      <w:r>
+        <w:t>3.2.1 Yêu cầu dữ liệu</w:t>
+      </w:r>
+    </w:p>
+    <w:p>
+      <w:r>
+        <w:tab/>
+        <w:t xml:space="preserve">Dữ liệu sử dụng để huấn luyện mô hình được </w:t>
+      </w:r>
+      <w:r>
+        <w:t>cung cấp bởi thư viện yfinance là giá vàng ETF (GLD).</w:t>
+      </w:r>
+    </w:p>
+    <w:p>
+      <w:r>
+        <w:tab/>
+        <w:t xml:space="preserve">GLD là </w:t>
+      </w:r>
+      <w:r>
+        <w:t xml:space="preserve">quỹ giao dịch trao đổi được quản lý và tiếp thị bởi các Cố vấn Toàn cầu của State </w:t>
+      </w:r>
+      <w:r>
+        <w:t>Street.</w:t>
+      </w:r>
+    </w:p>
+    <w:p>
+      <w:r>
+        <w:tab/>
+        <w:t>Quá trình tải xuống được thực hiện bằng cách sử dụng thư viện yfinance và gọi hàm download của thư viện</w:t>
+      </w:r>
+    </w:p>
+    <w:p>
+      <w:pPr>
+        <w:keepNext/>
+      </w:pPr>
+      <w:r>
+        <w:lastRenderedPageBreak/>
+        <w:tab/>
+      </w:r>
+      <w:r>
+        <w:drawing>
+          <wp:inline distT="0" distB="0" distL="0" distR="0" wp14:anchorId="70511B56" wp14:editId="177FDA60">
+            <wp:extent cx="4986670" cy="2803802"/>
+            <wp:effectExtent l="0" t="0" r="4445" b="0"/>
+            <wp:docPr id="5" name="Hình ảnh 5"/>
+            <wp:cNvGraphicFramePr>
+              <a:graphicFrameLocks xmlns:a="http://schemas.openxmlformats.org/drawingml/2006/main" noChangeAspect="1"/>
+            </wp:cNvGraphicFramePr>
+            <a:graphic xmlns:a="http://schemas.openxmlformats.org/drawingml/2006/main">
+              <a:graphicData uri="http://schemas.openxmlformats.org/drawingml/2006/picture">
+                <pic:pic xmlns:pic="http://schemas.openxmlformats.org/drawingml/2006/picture">
+                  <pic:nvPicPr>
+                    <pic:cNvPr id="1" name=""/>
+                    <pic:cNvPicPr/>
+                  </pic:nvPicPr>
+                  <pic:blipFill>
+                    <a:blip r:embed="rId25"/>
+                    <a:stretch>
+                      <a:fillRect/>
+                    </a:stretch>
+                  </pic:blipFill>
+                  <pic:spPr>
+                    <a:xfrm>
+                      <a:off x="0" y="0"/>
+                      <a:ext cx="4986670" cy="2803802"/>
+                    </a:xfrm>
+                    <a:prstGeom prst="rect">
+                      <a:avLst/>
+                    </a:prstGeom>
+                  </pic:spPr>
+                </pic:pic>
+              </a:graphicData>
+            </a:graphic>
+          </wp:inline>
+        </w:drawing>
+      </w:r>
+    </w:p>
+    <w:p>
+      <w:pPr>
+        <w:pStyle w:val="Chuthich"/>
+      </w:pPr>
+      <w:r>
+        <w:t xml:space="preserve">Hình </w:t>
+      </w:r>
+      <w:r>
+        <w:fldChar w:fldCharType="begin"/>
+      </w:r>
+      <w:r>
+        <w:instrText xml:space="preserve"> SEQ Hình \* ARABIC </w:instrText>
+      </w:r>
+      <w:r>
+        <w:fldChar w:fldCharType="separate"/>
+      </w:r>
+      <w:r>
+        <w:rPr>
+          <w:noProof/>
+        </w:rPr>
+        <w:t>5</w:t>
+      </w:r>
+      <w:r>
+        <w:fldChar w:fldCharType="end"/>
+      </w:r>
+      <w:r>
+        <w:t xml:space="preserve">: </w:t>
+      </w:r>
+      <w:r>
+        <w:t>Quá</w:t>
+      </w:r>
+      <w:r>
+        <w:t xml:space="preserve"> trình tải dữ liệu và hiển thị 10 dòng đầu tiên của dữ liệu</w:t>
+      </w:r>
+    </w:p>
+    <w:p>
+      <w:pPr>
+        <w:pStyle w:val="u2"/>
+      </w:pPr>
+      <w:r>
+        <w:rPr>
+          <w:lang w:val="en-US"/>
+        </w:rPr>
+        <w:t>3</w:t>
+      </w:r>
+      <w:r>
+        <w:t>.</w:t>
+      </w:r>
+      <w:r>
+        <w:t>3</w:t>
+      </w:r>
+      <w:r>
+        <w:t xml:space="preserve"> </w:t>
+      </w:r>
+      <w:r>
+        <w:rPr>
+          <w:lang w:val="en-US"/>
+        </w:rPr>
+        <w:t xml:space="preserve">Tham số </w:t>
       </w:r>
       <w:bookmarkEnd w:id="12"/>
-    </w:p>
-    <w:p>
-      <w:pPr>
-        <w:rPr>
-          <w:lang w:val="en-US"/>
-        </w:rPr>
-      </w:pPr>
-      <w:r>
-        <w:rPr>
-          <w:lang w:val="en-US"/>
-        </w:rPr>
-        <w:t>-hàm mean square error:</w:t>
-      </w:r>
-    </w:p>
-    <w:p>
-      <w:pPr>
-        <w:rPr>
-          <w:lang w:val="en-US"/>
-        </w:rPr>
-      </w:pPr>
-      <w:r>
-        <w:rPr>
-          <w:lang w:val="en-US"/>
-        </w:rPr>
-        <w:t>Ưu điểm: Xử lý tốt đạo hàm</w:t>
-      </w:r>
-    </w:p>
-    <w:p>
-      <w:pPr>
-        <w:rPr>
-          <w:lang w:val="en-US"/>
-        </w:rPr>
-      </w:pPr>
-      <w:r>
-        <w:rPr>
-          <w:lang w:val="en-US"/>
-        </w:rPr>
-        <w:t>Nhược điểm:Các dự đoán xa giá trị thực tế sẽ chênh lẹch lớn so với các giá trị gần đúng</w:t>
-      </w:r>
-    </w:p>
-    <w:p>
-      <w:pPr>
-        <w:numPr>
-          <w:ilvl w:val="0"/>
-          <w:numId w:val="2"/>
-        </w:numPr>
-        <w:rPr>
-          <w:lang w:val="en-US"/>
-        </w:rPr>
-      </w:pPr>
+      <w:r>
+        <w:rPr>
+          <w:lang w:val="en-US"/>
+        </w:rPr>
+        <w:t>của</w:t>
+      </w:r>
+      <w:r>
+        <w:t xml:space="preserve"> mô hình</w:t>
+      </w:r>
+    </w:p>
+    <w:p>
+      <w:pPr>
+        <w:pStyle w:val="u3"/>
+      </w:pPr>
+      <w:r>
+        <w:rPr>
+          <w:lang w:val="en-US"/>
+        </w:rPr>
+        <w:t>3</w:t>
+      </w:r>
+      <w:r>
+        <w:t xml:space="preserve">.2.1 </w:t>
+      </w:r>
+      <w:r>
+        <w:rPr>
+          <w:lang w:val="en-US"/>
+        </w:rPr>
+        <w:t>H</w:t>
+      </w:r>
+      <w:r>
+        <w:rPr>
+          <w:lang w:val="en-US"/>
+        </w:rPr>
+        <w:t>àm mean square error:</w:t>
+      </w:r>
+    </w:p>
+    <w:p>
+      <w:r>
+        <w:rPr>
+          <w:lang w:val="en-US"/>
+        </w:rPr>
+        <w:t xml:space="preserve">Ưu điểm: </w:t>
+      </w:r>
+      <w:r>
+        <w:rPr>
+          <w:lang w:val="en-US"/>
+        </w:rPr>
+        <w:t>Do</w:t>
+      </w:r>
+      <w:r>
+        <w:t xml:space="preserve"> không có phép tính căn hay phép tính lấy giá trị tuyệt đối trong hàm như các hàm root mean square error, mean absolute error nên việc tính đạo hàm sẽ được thực hiện một cách dễ dàng.</w:t>
+      </w:r>
+    </w:p>
+    <w:p>
+      <w:pPr>
+        <w:rPr>
+          <w:lang w:val="en-US"/>
+        </w:rPr>
+      </w:pPr>
+      <w:r>
+        <w:rPr>
+          <w:lang w:val="en-US"/>
+        </w:rPr>
+        <w:t>Nhược điểm:</w:t>
+      </w:r>
+      <w:r>
+        <w:t xml:space="preserve"> </w:t>
+      </w:r>
+      <w:r>
+        <w:rPr>
+          <w:lang w:val="en-US"/>
+        </w:rPr>
+        <w:t xml:space="preserve">Các dự đoán xa giá trị thực tế sẽ chênh </w:t>
+      </w:r>
+      <w:r>
+        <w:rPr>
+          <w:lang w:val="en-US"/>
+        </w:rPr>
+        <w:t>lệ</w:t>
+      </w:r>
+      <w:r>
+        <w:rPr>
+          <w:lang w:val="en-US"/>
+        </w:rPr>
+        <w:t>ch lớn so với các giá trị gần đúng</w:t>
+      </w:r>
+    </w:p>
+    <w:p>
+      <w:pPr>
+        <w:pStyle w:val="u3"/>
+        <w:rPr>
+          <w:lang w:val="en-US"/>
+        </w:rPr>
+      </w:pPr>
+      <w:r>
+        <w:rPr>
+          <w:lang w:val="en-US"/>
+        </w:rPr>
+        <w:lastRenderedPageBreak/>
+        <w:t>3</w:t>
+      </w:r>
+      <w:r>
+        <w:t xml:space="preserve">.2.1 </w:t>
+      </w:r>
       <w:r>
         <w:rPr>
           <w:lang w:val="en-US"/>
@@ -3382,7 +4167,7 @@
                     </pic:cNvPicPr>
                   </pic:nvPicPr>
                   <pic:blipFill>
-                    <a:blip r:embed="rId25"/>
+                    <a:blip r:embed="rId26"/>
                     <a:stretch>
                       <a:fillRect/>
                     </a:stretch>
@@ -3409,10 +4194,22 @@
         <w:rPr>
           <w:lang w:val="en-US"/>
         </w:rPr>
-        <w:t>train,</w:t>
+        <w:t>training</w:t>
       </w:r>
       <w:r>
         <w:t xml:space="preserve"> </w:t>
+      </w:r>
+      <w:r>
+        <w:rPr>
+          <w:lang w:val="en-US"/>
+        </w:rPr>
+        <w:t>,</w:t>
+      </w:r>
+      <w:r>
+        <w:t xml:space="preserve"> </w:t>
+      </w:r>
+      <w:r>
+        <w:t xml:space="preserve">tập </w:t>
       </w:r>
       <w:r>
         <w:rPr>
@@ -3432,6 +4229,7 @@
       </w:pPr>
       <w:r>
         <w:rPr>
+          <w:noProof/>
           <w:lang w:val="en-US"/>
         </w:rPr>
         <w:drawing>
@@ -3450,7 +4248,7 @@
                     <pic:cNvPicPr/>
                   </pic:nvPicPr>
                   <pic:blipFill>
-                    <a:blip r:embed="rId26"/>
+                    <a:blip r:embed="rId27"/>
                     <a:stretch>
                       <a:fillRect/>
                     </a:stretch>
@@ -3503,7 +4301,7 @@
       </w:r>
     </w:p>
     <w:sectPr>
-      <w:footerReference w:type="first" r:id="rId27"/>
+      <w:footerReference w:type="first" r:id="rId28"/>
       <w:type w:val="continuous"/>
       <w:pgSz w:w="11906" w:h="16838"/>
       <w:pgMar w:top="1411" w:right="1138" w:bottom="1701" w:left="1701" w:header="851" w:footer="851" w:gutter="0"/>
@@ -4283,6 +5081,7 @@
     <w:uiPriority w:val="9"/>
     <w:unhideWhenUsed/>
     <w:qFormat/>
+    <w:rsid w:val="00FC548D"/>
     <w:pPr>
       <w:keepNext/>
       <w:keepLines/>
@@ -4291,7 +5090,7 @@
     </w:pPr>
     <w:rPr>
       <w:rFonts w:eastAsiaTheme="majorEastAsia" w:cstheme="majorBidi"/>
-      <w:color w:val="1F3864" w:themeColor="accent1" w:themeShade="80"/>
+      <w:b/>
       <w:szCs w:val="24"/>
     </w:rPr>
   </w:style>
@@ -4498,11 +5297,13 @@
     <w:basedOn w:val="Phngmcinhcuaoanvn"/>
     <w:link w:val="u3"/>
     <w:uiPriority w:val="9"/>
+    <w:rsid w:val="00FC548D"/>
     <w:rPr>
-      <w:rFonts w:asciiTheme="majorHAnsi" w:eastAsiaTheme="majorEastAsia" w:hAnsiTheme="majorHAnsi" w:cstheme="majorBidi"/>
-      <w:color w:val="1F3864" w:themeColor="accent1" w:themeShade="80"/>
-      <w:sz w:val="24"/>
+      <w:rFonts w:eastAsiaTheme="majorEastAsia" w:cstheme="majorBidi"/>
+      <w:b/>
+      <w:sz w:val="26"/>
       <w:szCs w:val="24"/>
+      <w:lang w:val="vi-VN"/>
     </w:rPr>
   </w:style>
   <w:style w:type="character" w:customStyle="1" w:styleId="utrangChar">
@@ -4571,6 +5372,26 @@
     <w:semiHidden/>
     <w:rPr>
       <w:color w:val="808080"/>
+    </w:rPr>
+  </w:style>
+  <w:style w:type="paragraph" w:styleId="Chuthich">
+    <w:name w:val="caption"/>
+    <w:basedOn w:val="Binhthng"/>
+    <w:next w:val="Binhthng"/>
+    <w:uiPriority w:val="35"/>
+    <w:unhideWhenUsed/>
+    <w:qFormat/>
+    <w:rsid w:val="00990424"/>
+    <w:pPr>
+      <w:spacing w:after="200" w:line="240" w:lineRule="auto"/>
+      <w:jc w:val="center"/>
+    </w:pPr>
+    <w:rPr>
+      <w:i/>
+      <w:iCs/>
+      <w:color w:val="44546A" w:themeColor="text2"/>
+      <w:sz w:val="24"/>
+      <w:szCs w:val="18"/>
     </w:rPr>
   </w:style>
 </w:styles>
@@ -4833,10 +5654,6 @@
 </file>
 
 <file path=customXml/item1.xml><?xml version="1.0" encoding="utf-8"?>
-<b:Sources xmlns:b="http://schemas.openxmlformats.org/officeDocument/2006/bibliography" xmlns="http://schemas.openxmlformats.org/officeDocument/2006/bibliography" SelectedStyle="\APASixthEditionOfficeOnline.xsl" StyleName="APA" Version="6"/>
-</file>
-
-<file path=customXml/item2.xml><?xml version="1.0" encoding="utf-8"?>
 <s:customData xmlns="http://www.wps.cn/officeDocument/2013/wpsCustomData" xmlns:s="http://www.wps.cn/officeDocument/2013/wpsCustomData">
   <customSectProps>
     <customSectPr/>
@@ -4845,18 +5662,22 @@
 </s:customData>
 </file>
 
+<file path=customXml/item2.xml><?xml version="1.0" encoding="utf-8"?>
+<b:Sources xmlns:b="http://schemas.openxmlformats.org/officeDocument/2006/bibliography" xmlns="http://schemas.openxmlformats.org/officeDocument/2006/bibliography" SelectedStyle="\APASixthEditionOfficeOnline.xsl" StyleName="APA" Version="6"/>
+</file>
+
 <file path=customXml/itemProps1.xml><?xml version="1.0" encoding="utf-8"?>
+<ds:datastoreItem xmlns:ds="http://schemas.openxmlformats.org/officeDocument/2006/customXml" ds:itemID="{B1977F7D-205B-4081-913C-38D41E755F92}">
+  <ds:schemaRefs>
+    <ds:schemaRef ds:uri="http://www.wps.cn/officeDocument/2013/wpsCustomData"/>
+  </ds:schemaRefs>
+</ds:datastoreItem>
+</file>
+
+<file path=customXml/itemProps2.xml><?xml version="1.0" encoding="utf-8"?>
 <ds:datastoreItem xmlns:ds="http://schemas.openxmlformats.org/officeDocument/2006/customXml" ds:itemID="{7F7A9A3C-E257-4C1B-8C08-7F04C5DF07FA}">
   <ds:schemaRefs>
     <ds:schemaRef ds:uri="http://schemas.openxmlformats.org/officeDocument/2006/bibliography"/>
   </ds:schemaRefs>
 </ds:datastoreItem>
-</file>
-
-<file path=customXml/itemProps2.xml><?xml version="1.0" encoding="utf-8"?>
-<ds:datastoreItem xmlns:ds="http://schemas.openxmlformats.org/officeDocument/2006/customXml" ds:itemID="{B1977F7D-205B-4081-913C-38D41E755F92}">
-  <ds:schemaRefs>
-    <ds:schemaRef ds:uri="http://www.wps.cn/officeDocument/2013/wpsCustomData"/>
-  </ds:schemaRefs>
-</ds:datastoreItem>
 </file>
</xml_diff>